<commit_message>
Corrected information section in DOCX and PPTX files
</commit_message>
<xml_diff>
--- a/Courses/Applied-Programmer/Programming-Fundamentals/02-Типове-данни/03.Бройни-системи-представяне-упражнение.docx
+++ b/Courses/Applied-Programmer/Programming-Fundamentals/02-Типове-данни/03.Бройни-системи-представяне-упражнение.docx
@@ -2696,31 +2696,16 @@
                             </w:rPr>
                             <w:t xml:space="preserve"> </w:t>
                           </w:r>
-                          <w:r>
-                            <w:fldChar w:fldCharType="begin"/>
-                          </w:r>
-                          <w:r>
-                            <w:instrText xml:space="preserve"> NUMPAGES   \* MERGEFORMAT </w:instrText>
-                          </w:r>
-                          <w:r>
-                            <w:fldChar w:fldCharType="separate"/>
-                          </w:r>
-                          <w:r>
-                            <w:rPr>
-                              <w:noProof/>
-                              <w:sz w:val="18"/>
-                              <w:szCs w:val="18"/>
-                            </w:rPr>
-                            <w:t>2</w:t>
-                          </w:r>
-                          <w:r>
-                            <w:rPr>
-                              <w:noProof/>
-                              <w:sz w:val="18"/>
-                              <w:szCs w:val="18"/>
-                            </w:rPr>
-                            <w:fldChar w:fldCharType="end"/>
-                          </w:r>
+                          <w:fldSimple w:instr=" NUMPAGES   \* MERGEFORMAT ">
+                            <w:r>
+                              <w:rPr>
+                                <w:noProof/>
+                                <w:sz w:val="18"/>
+                                <w:szCs w:val="18"/>
+                              </w:rPr>
+                              <w:t>2</w:t>
+                            </w:r>
+                          </w:fldSimple>
                         </w:p>
                       </w:txbxContent>
                     </wps:txbx>

</xml_diff>